<commit_message>
Update solution for TestIQExam 1
</commit_message>
<xml_diff>
--- a/TestIQ/TestIQ_Exam_1.docx
+++ b/TestIQ/TestIQ_Exam_1.docx
@@ -10,6 +10,158 @@
         <w:suppressLineNumbers w:val="0"/>
         <w:jc w:val="left"/>
       </w:pPr>
+      <w:r>
+        <w:rPr>
+          <w:sz w:val="20"/>
+        </w:rPr>
+        <mc:AlternateContent>
+          <mc:Choice Requires="wps">
+            <w:drawing>
+              <wp:anchor distT="0" distB="0" distL="114300" distR="114300" simplePos="0" relativeHeight="251666432" behindDoc="0" locked="0" layoutInCell="1" allowOverlap="1">
+                <wp:simplePos x="0" y="0"/>
+                <wp:positionH relativeFrom="column">
+                  <wp:posOffset>2706370</wp:posOffset>
+                </wp:positionH>
+                <wp:positionV relativeFrom="paragraph">
+                  <wp:posOffset>664210</wp:posOffset>
+                </wp:positionV>
+                <wp:extent cx="914400" cy="914400"/>
+                <wp:effectExtent l="4445" t="4445" r="14605" b="14605"/>
+                <wp:wrapNone/>
+                <wp:docPr id="5" name="Text Box 5"/>
+                <wp:cNvGraphicFramePr/>
+                <a:graphic xmlns:a="http://schemas.openxmlformats.org/drawingml/2006/main">
+                  <a:graphicData uri="http://schemas.microsoft.com/office/word/2010/wordprocessingShape">
+                    <wps:wsp>
+                      <wps:cNvSpPr txBox="1"/>
+                      <wps:spPr>
+                        <a:xfrm>
+                          <a:off x="3849370" y="1578610"/>
+                          <a:ext cx="914400" cy="914400"/>
+                        </a:xfrm>
+                        <a:prstGeom prst="rect">
+                          <a:avLst/>
+                        </a:prstGeom>
+                        <a:solidFill>
+                          <a:schemeClr val="lt1"/>
+                        </a:solidFill>
+                        <a:ln w="6350">
+                          <a:solidFill>
+                            <a:prstClr val="black"/>
+                          </a:solidFill>
+                        </a:ln>
+                      </wps:spPr>
+                      <wps:style>
+                        <a:lnRef idx="0">
+                          <a:schemeClr val="accent1"/>
+                        </a:lnRef>
+                        <a:fillRef idx="0">
+                          <a:schemeClr val="accent1"/>
+                        </a:fillRef>
+                        <a:effectRef idx="0">
+                          <a:schemeClr val="accent1"/>
+                        </a:effectRef>
+                        <a:fontRef idx="minor">
+                          <a:schemeClr val="dk1"/>
+                        </a:fontRef>
+                      </wps:style>
+                      <wps:txbx>
+                        <w:txbxContent>
+                          <w:p>
+                            <w:pPr>
+                              <w:rPr>
+                                <w:rFonts w:hint="default" w:ascii="Times New Roman"/>
+                                <w:color w:val="FF0000"/>
+                                <w:lang w:val="vi-VN"/>
+                              </w:rPr>
+                            </w:pPr>
+                            <w:r>
+                              <w:rPr>
+                                <w:rFonts w:hint="default" w:ascii="Times New Roman"/>
+                                <w:color w:val="FF0000"/>
+                                <w:lang w:val="vi-VN"/>
+                              </w:rPr>
+                              <w:t>Quy luật: Đây là bình phương thôi</w:t>
+                            </w:r>
+                          </w:p>
+                          <w:p>
+                            <w:pPr>
+                              <w:rPr>
+                                <w:rFonts w:hint="default" w:ascii="Times New Roman"/>
+                                <w:color w:val="FF0000"/>
+                                <w:lang w:val="vi-VN"/>
+                              </w:rPr>
+                            </w:pPr>
+                            <w:r>
+                              <w:rPr>
+                                <w:rFonts w:hint="default" w:ascii="Times New Roman"/>
+                                <w:color w:val="FF0000"/>
+                                <w:lang w:val="vi-VN"/>
+                              </w:rPr>
+                              <w:t>=&gt; 25</w:t>
+                            </w:r>
+                          </w:p>
+                        </w:txbxContent>
+                      </wps:txbx>
+                      <wps:bodyPr rot="0" spcFirstLastPara="0" vertOverflow="overflow" horzOverflow="overflow" vert="horz" wrap="square" lIns="91440" tIns="45720" rIns="91440" bIns="45720" numCol="1" spcCol="0" rtlCol="0" fromWordArt="0" anchor="t" anchorCtr="0" forceAA="0" compatLnSpc="1">
+                        <a:noAutofit/>
+                      </wps:bodyPr>
+                    </wps:wsp>
+                  </a:graphicData>
+                </a:graphic>
+              </wp:anchor>
+            </w:drawing>
+          </mc:Choice>
+          <mc:Fallback>
+            <w:pict>
+              <v:shape id="_x0000_s1026" o:spid="_x0000_s1026" o:spt="202" type="#_x0000_t202" style="position:absolute;left:0pt;margin-left:213.1pt;margin-top:52.3pt;height:72pt;width:72pt;z-index:251666432;mso-width-relative:page;mso-height-relative:page;" fillcolor="#FFFFFF [3201]" filled="t" stroked="t" coordsize="21600,21600" o:gfxdata="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">
+                <v:fill on="t" focussize="0,0"/>
+                <v:stroke weight="0.5pt" color="#000000 [3204]" joinstyle="round"/>
+                <v:imagedata o:title=""/>
+                <o:lock v:ext="edit" aspectratio="f"/>
+                <v:textbox>
+                  <w:txbxContent>
+                    <w:p>
+                      <w:pPr>
+                        <w:rPr>
+                          <w:rFonts w:hint="default" w:ascii="Times New Roman"/>
+                          <w:color w:val="FF0000"/>
+                          <w:lang w:val="vi-VN"/>
+                        </w:rPr>
+                      </w:pPr>
+                      <w:r>
+                        <w:rPr>
+                          <w:rFonts w:hint="default" w:ascii="Times New Roman"/>
+                          <w:color w:val="FF0000"/>
+                          <w:lang w:val="vi-VN"/>
+                        </w:rPr>
+                        <w:t>Quy luật: Đây là bình phương thôi</w:t>
+                      </w:r>
+                    </w:p>
+                    <w:p>
+                      <w:pPr>
+                        <w:rPr>
+                          <w:rFonts w:hint="default" w:ascii="Times New Roman"/>
+                          <w:color w:val="FF0000"/>
+                          <w:lang w:val="vi-VN"/>
+                        </w:rPr>
+                      </w:pPr>
+                      <w:r>
+                        <w:rPr>
+                          <w:rFonts w:hint="default" w:ascii="Times New Roman"/>
+                          <w:color w:val="FF0000"/>
+                          <w:lang w:val="vi-VN"/>
+                        </w:rPr>
+                        <w:t>=&gt; 25</w:t>
+                      </w:r>
+                    </w:p>
+                  </w:txbxContent>
+                </v:textbox>
+              </v:shape>
+            </w:pict>
+          </mc:Fallback>
+        </mc:AlternateContent>
+      </w:r>
       <w:r>
         <w:drawing>
           <wp:inline distT="0" distB="0" distL="114300" distR="114300">
@@ -323,6 +475,244 @@
         <w:jc w:val="left"/>
       </w:pPr>
       <w:r>
+        <w:rPr>
+          <w:sz w:val="20"/>
+        </w:rPr>
+        <mc:AlternateContent>
+          <mc:Choice Requires="wps">
+            <w:drawing>
+              <wp:anchor distT="0" distB="0" distL="114300" distR="114300" simplePos="0" relativeHeight="251665408" behindDoc="0" locked="0" layoutInCell="1" allowOverlap="1">
+                <wp:simplePos x="0" y="0"/>
+                <wp:positionH relativeFrom="column">
+                  <wp:posOffset>1893570</wp:posOffset>
+                </wp:positionH>
+                <wp:positionV relativeFrom="paragraph">
+                  <wp:posOffset>2307590</wp:posOffset>
+                </wp:positionV>
+                <wp:extent cx="2189480" cy="1499235"/>
+                <wp:effectExtent l="4445" t="4445" r="15875" b="20320"/>
+                <wp:wrapNone/>
+                <wp:docPr id="4" name="Text Box 4"/>
+                <wp:cNvGraphicFramePr/>
+                <a:graphic xmlns:a="http://schemas.openxmlformats.org/drawingml/2006/main">
+                  <a:graphicData uri="http://schemas.microsoft.com/office/word/2010/wordprocessingShape">
+                    <wps:wsp>
+                      <wps:cNvSpPr txBox="1"/>
+                      <wps:spPr>
+                        <a:xfrm>
+                          <a:off x="3036570" y="5165090"/>
+                          <a:ext cx="2189480" cy="1499235"/>
+                        </a:xfrm>
+                        <a:prstGeom prst="rect">
+                          <a:avLst/>
+                        </a:prstGeom>
+                        <a:solidFill>
+                          <a:schemeClr val="lt1"/>
+                        </a:solidFill>
+                        <a:ln w="6350">
+                          <a:solidFill>
+                            <a:prstClr val="black"/>
+                          </a:solidFill>
+                        </a:ln>
+                      </wps:spPr>
+                      <wps:style>
+                        <a:lnRef idx="0">
+                          <a:schemeClr val="accent1"/>
+                        </a:lnRef>
+                        <a:fillRef idx="0">
+                          <a:schemeClr val="accent1"/>
+                        </a:fillRef>
+                        <a:effectRef idx="0">
+                          <a:schemeClr val="accent1"/>
+                        </a:effectRef>
+                        <a:fontRef idx="minor">
+                          <a:schemeClr val="dk1"/>
+                        </a:fontRef>
+                      </wps:style>
+                      <wps:txbx>
+                        <w:txbxContent>
+                          <w:p>
+                            <w:pPr>
+                              <w:rPr>
+                                <w:rFonts w:hint="default" w:ascii="Times New Roman"/>
+                                <w:color w:val="FF0000"/>
+                                <w:lang w:val="vi-VN"/>
+                              </w:rPr>
+                            </w:pPr>
+                            <w:r>
+                              <w:rPr>
+                                <w:rFonts w:hint="default" w:ascii="Times New Roman"/>
+                                <w:color w:val="FF0000"/>
+                                <w:lang w:val="vi-VN"/>
+                              </w:rPr>
+                              <w:t>Quy luật:</w:t>
+                            </w:r>
+                          </w:p>
+                          <w:p>
+                            <w:pPr>
+                              <w:rPr>
+                                <w:rFonts w:hint="default" w:ascii="Times New Roman"/>
+                                <w:color w:val="FF0000"/>
+                                <w:lang w:val="vi-VN"/>
+                              </w:rPr>
+                            </w:pPr>
+                            <w:r>
+                              <w:rPr>
+                                <w:rFonts w:hint="default" w:ascii="Times New Roman"/>
+                                <w:color w:val="FF0000"/>
+                                <w:lang w:val="vi-VN"/>
+                              </w:rPr>
+                              <w:t>- Nhóm 3 tam giác: 2 dưới, 1 trên</w:t>
+                            </w:r>
+                          </w:p>
+                          <w:p>
+                            <w:pPr>
+                              <w:rPr>
+                                <w:rFonts w:hint="default" w:ascii="Times New Roman"/>
+                                <w:color w:val="FF0000"/>
+                                <w:lang w:val="vi-VN"/>
+                              </w:rPr>
+                            </w:pPr>
+                            <w:r>
+                              <w:rPr>
+                                <w:rFonts w:hint="default" w:ascii="Times New Roman"/>
+                                <w:color w:val="FF0000"/>
+                                <w:lang w:val="vi-VN"/>
+                              </w:rPr>
+                              <w:t>- 2 tam giác phía dưới + vào nhau, cạnh nào bị trùng thì biến mất sẽ tạo thành tam giác ở bên trên</w:t>
+                            </w:r>
+                          </w:p>
+                          <w:p>
+                            <w:pPr>
+                              <w:rPr>
+                                <w:rFonts w:hint="default" w:ascii="Times New Roman"/>
+                                <w:color w:val="FF0000"/>
+                                <w:lang w:val="vi-VN"/>
+                              </w:rPr>
+                            </w:pPr>
+                          </w:p>
+                          <w:p>
+                            <w:pPr>
+                              <w:rPr>
+                                <w:rFonts w:hint="default" w:ascii="Times New Roman"/>
+                                <w:color w:val="FF0000"/>
+                                <w:lang w:val="vi-VN"/>
+                              </w:rPr>
+                            </w:pPr>
+                            <w:r>
+                              <w:rPr>
+                                <w:rFonts w:hint="default" w:ascii="Times New Roman"/>
+                                <w:color w:val="FF0000"/>
+                                <w:lang w:val="vi-VN"/>
+                              </w:rPr>
+                              <w:t xml:space="preserve">=&gt; đáp án E </w:t>
+                            </w:r>
+                          </w:p>
+                        </w:txbxContent>
+                      </wps:txbx>
+                      <wps:bodyPr rot="0" spcFirstLastPara="0" vertOverflow="overflow" horzOverflow="overflow" vert="horz" wrap="square" lIns="91440" tIns="45720" rIns="91440" bIns="45720" numCol="1" spcCol="0" rtlCol="0" fromWordArt="0" anchor="t" anchorCtr="0" forceAA="0" compatLnSpc="1">
+                        <a:noAutofit/>
+                      </wps:bodyPr>
+                    </wps:wsp>
+                  </a:graphicData>
+                </a:graphic>
+              </wp:anchor>
+            </w:drawing>
+          </mc:Choice>
+          <mc:Fallback>
+            <w:pict>
+              <v:shape id="_x0000_s1026" o:spid="_x0000_s1026" o:spt="202" type="#_x0000_t202" style="position:absolute;left:0pt;margin-left:149.1pt;margin-top:181.7pt;height:118.05pt;width:172.4pt;z-index:251665408;mso-width-relative:page;mso-height-relative:page;" fillcolor="#FFFFFF [3201]" filled="t" stroked="t" coordsize="21600,21600" o:gfxdata="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">
+                <v:fill on="t" focussize="0,0"/>
+                <v:stroke weight="0.5pt" color="#000000 [3204]" joinstyle="round"/>
+                <v:imagedata o:title=""/>
+                <o:lock v:ext="edit" aspectratio="f"/>
+                <v:textbox>
+                  <w:txbxContent>
+                    <w:p>
+                      <w:pPr>
+                        <w:rPr>
+                          <w:rFonts w:hint="default" w:ascii="Times New Roman"/>
+                          <w:color w:val="FF0000"/>
+                          <w:lang w:val="vi-VN"/>
+                        </w:rPr>
+                      </w:pPr>
+                      <w:r>
+                        <w:rPr>
+                          <w:rFonts w:hint="default" w:ascii="Times New Roman"/>
+                          <w:color w:val="FF0000"/>
+                          <w:lang w:val="vi-VN"/>
+                        </w:rPr>
+                        <w:t>Quy luật:</w:t>
+                      </w:r>
+                    </w:p>
+                    <w:p>
+                      <w:pPr>
+                        <w:rPr>
+                          <w:rFonts w:hint="default" w:ascii="Times New Roman"/>
+                          <w:color w:val="FF0000"/>
+                          <w:lang w:val="vi-VN"/>
+                        </w:rPr>
+                      </w:pPr>
+                      <w:r>
+                        <w:rPr>
+                          <w:rFonts w:hint="default" w:ascii="Times New Roman"/>
+                          <w:color w:val="FF0000"/>
+                          <w:lang w:val="vi-VN"/>
+                        </w:rPr>
+                        <w:t>- Nhóm 3 tam giác: 2 dưới, 1 trên</w:t>
+                      </w:r>
+                    </w:p>
+                    <w:p>
+                      <w:pPr>
+                        <w:rPr>
+                          <w:rFonts w:hint="default" w:ascii="Times New Roman"/>
+                          <w:color w:val="FF0000"/>
+                          <w:lang w:val="vi-VN"/>
+                        </w:rPr>
+                      </w:pPr>
+                      <w:r>
+                        <w:rPr>
+                          <w:rFonts w:hint="default" w:ascii="Times New Roman"/>
+                          <w:color w:val="FF0000"/>
+                          <w:lang w:val="vi-VN"/>
+                        </w:rPr>
+                        <w:t>- 2 tam giác phía dưới + vào nhau, cạnh nào bị trùng thì biến mất sẽ tạo thành tam giác ở bên trên</w:t>
+                      </w:r>
+                    </w:p>
+                    <w:p>
+                      <w:pPr>
+                        <w:rPr>
+                          <w:rFonts w:hint="default" w:ascii="Times New Roman"/>
+                          <w:color w:val="FF0000"/>
+                          <w:lang w:val="vi-VN"/>
+                        </w:rPr>
+                      </w:pPr>
+                    </w:p>
+                    <w:p>
+                      <w:pPr>
+                        <w:rPr>
+                          <w:rFonts w:hint="default" w:ascii="Times New Roman"/>
+                          <w:color w:val="FF0000"/>
+                          <w:lang w:val="vi-VN"/>
+                        </w:rPr>
+                      </w:pPr>
+                      <w:r>
+                        <w:rPr>
+                          <w:rFonts w:hint="default" w:ascii="Times New Roman"/>
+                          <w:color w:val="FF0000"/>
+                          <w:lang w:val="vi-VN"/>
+                        </w:rPr>
+                        <w:t xml:space="preserve">=&gt; đáp án E </w:t>
+                      </w:r>
+                    </w:p>
+                  </w:txbxContent>
+                </v:textbox>
+              </v:shape>
+            </w:pict>
+          </mc:Fallback>
+        </mc:AlternateContent>
+      </w:r>
+      <w:r>
         <w:drawing>
           <wp:inline distT="0" distB="0" distL="114300" distR="114300">
             <wp:extent cx="4752975" cy="3971925"/>
@@ -426,6 +816,124 @@
         <w:suppressLineNumbers w:val="0"/>
         <w:jc w:val="left"/>
       </w:pPr>
+      <w:r>
+        <w:rPr>
+          <w:sz w:val="20"/>
+        </w:rPr>
+        <mc:AlternateContent>
+          <mc:Choice Requires="wps">
+            <w:drawing>
+              <wp:anchor distT="0" distB="0" distL="114300" distR="114300" simplePos="0" relativeHeight="251664384" behindDoc="0" locked="0" layoutInCell="1" allowOverlap="1">
+                <wp:simplePos x="0" y="0"/>
+                <wp:positionH relativeFrom="column">
+                  <wp:posOffset>2399030</wp:posOffset>
+                </wp:positionH>
+                <wp:positionV relativeFrom="paragraph">
+                  <wp:posOffset>538480</wp:posOffset>
+                </wp:positionV>
+                <wp:extent cx="914400" cy="914400"/>
+                <wp:effectExtent l="4445" t="4445" r="14605" b="14605"/>
+                <wp:wrapNone/>
+                <wp:docPr id="3" name="Text Box 3"/>
+                <wp:cNvGraphicFramePr/>
+                <a:graphic xmlns:a="http://schemas.openxmlformats.org/drawingml/2006/main">
+                  <a:graphicData uri="http://schemas.microsoft.com/office/word/2010/wordprocessingShape">
+                    <wps:wsp>
+                      <wps:cNvSpPr txBox="1"/>
+                      <wps:spPr>
+                        <a:xfrm>
+                          <a:off x="3542030" y="1452880"/>
+                          <a:ext cx="914400" cy="914400"/>
+                        </a:xfrm>
+                        <a:prstGeom prst="rect">
+                          <a:avLst/>
+                        </a:prstGeom>
+                        <a:solidFill>
+                          <a:schemeClr val="lt1"/>
+                        </a:solidFill>
+                        <a:ln w="6350">
+                          <a:solidFill>
+                            <a:prstClr val="black"/>
+                          </a:solidFill>
+                        </a:ln>
+                      </wps:spPr>
+                      <wps:style>
+                        <a:lnRef idx="0">
+                          <a:schemeClr val="accent1"/>
+                        </a:lnRef>
+                        <a:fillRef idx="0">
+                          <a:schemeClr val="accent1"/>
+                        </a:fillRef>
+                        <a:effectRef idx="0">
+                          <a:schemeClr val="accent1"/>
+                        </a:effectRef>
+                        <a:fontRef idx="minor">
+                          <a:schemeClr val="dk1"/>
+                        </a:fontRef>
+                      </wps:style>
+                      <wps:txbx>
+                        <w:txbxContent>
+                          <w:p>
+                            <w:pPr>
+                              <w:rPr>
+                                <w:rFonts w:hint="default"/>
+                                <w:color w:val="FF0000"/>
+                                <w:lang w:val="vi-VN"/>
+                              </w:rPr>
+                            </w:pPr>
+                            <w:r>
+                              <w:rPr>
+                                <w:rFonts w:hint="default" w:ascii="Times New Roman"/>
+                                <w:color w:val="FF0000"/>
+                                <w:lang w:val="vi-VN"/>
+                              </w:rPr>
+                              <w:t>Quy luật: ngoại trừ số 4 thì đây là dãy Fibonacci</w:t>
+                            </w:r>
+                          </w:p>
+                        </w:txbxContent>
+                      </wps:txbx>
+                      <wps:bodyPr rot="0" spcFirstLastPara="0" vertOverflow="overflow" horzOverflow="overflow" vert="horz" wrap="square" lIns="91440" tIns="45720" rIns="91440" bIns="45720" numCol="1" spcCol="0" rtlCol="0" fromWordArt="0" anchor="t" anchorCtr="0" forceAA="0" compatLnSpc="1">
+                        <a:noAutofit/>
+                      </wps:bodyPr>
+                    </wps:wsp>
+                  </a:graphicData>
+                </a:graphic>
+              </wp:anchor>
+            </w:drawing>
+          </mc:Choice>
+          <mc:Fallback>
+            <w:pict>
+              <v:shape id="_x0000_s1026" o:spid="_x0000_s1026" o:spt="202" type="#_x0000_t202" style="position:absolute;left:0pt;margin-left:188.9pt;margin-top:42.4pt;height:72pt;width:72pt;z-index:251664384;mso-width-relative:page;mso-height-relative:page;" fillcolor="#FFFFFF [3201]" filled="t" stroked="t" coordsize="21600,21600" o:gfxdata="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">
+                <v:fill on="t" focussize="0,0"/>
+                <v:stroke weight="0.5pt" color="#000000 [3204]" joinstyle="round"/>
+                <v:imagedata o:title=""/>
+                <o:lock v:ext="edit" aspectratio="f"/>
+                <v:textbox>
+                  <w:txbxContent>
+                    <w:p>
+                      <w:pPr>
+                        <w:rPr>
+                          <w:rFonts w:hint="default"/>
+                          <w:color w:val="FF0000"/>
+                          <w:lang w:val="vi-VN"/>
+                        </w:rPr>
+                      </w:pPr>
+                      <w:r>
+                        <w:rPr>
+                          <w:rFonts w:hint="default" w:ascii="Times New Roman"/>
+                          <w:color w:val="FF0000"/>
+                          <w:lang w:val="vi-VN"/>
+                        </w:rPr>
+                        <w:t>Quy luật: ngoại trừ số 4 thì đây là dãy Fibonacci</w:t>
+                      </w:r>
+                    </w:p>
+                  </w:txbxContent>
+                </v:textbox>
+              </v:shape>
+            </w:pict>
+          </mc:Fallback>
+        </mc:AlternateContent>
+      </w:r>
       <w:r>
         <w:drawing>
           <wp:inline distT="0" distB="0" distL="114300" distR="114300">
@@ -1291,7 +1799,7 @@
                 <wp:positionV relativeFrom="paragraph">
                   <wp:posOffset>3006725</wp:posOffset>
                 </wp:positionV>
-                <wp:extent cx="2753360" cy="1983105"/>
+                <wp:extent cx="2943860" cy="1983105"/>
                 <wp:effectExtent l="5080" t="4445" r="22860" b="12700"/>
                 <wp:wrapNone/>
                 <wp:docPr id="50" name="Text Box 50"/>
@@ -1303,7 +1811,7 @@
                       <wps:spPr>
                         <a:xfrm>
                           <a:off x="2839085" y="3921125"/>
-                          <a:ext cx="2753360" cy="1983105"/>
+                          <a:ext cx="2943860" cy="1983105"/>
                         </a:xfrm>
                         <a:prstGeom prst="rect">
                           <a:avLst/>
@@ -1456,7 +1964,7 @@
                                 <w:color w:val="FF0000"/>
                                 <w:lang w:val="vi-VN"/>
                               </w:rPr>
-                              <w:t>Quy luật:</w:t>
+                              <w:t>Quy luật: Tổng 2 ô đầu - tổng 2 ô cuối thì ra ô ở giữa</w:t>
                             </w:r>
                           </w:p>
                           <w:p>
@@ -1477,7 +1985,7 @@
                                 <w:color w:val="FF0000"/>
                                 <w:lang w:val="vi-VN"/>
                               </w:rPr>
-                              <w:t>Hàng 1: 13 + 6 - 3 - 8 =8</w:t>
+                              <w:t>Hàng 1: 6 + 13 - 3 - 8 =8</w:t>
                             </w:r>
                           </w:p>
                           <w:p>
@@ -1577,7 +2085,7 @@
           </mc:Choice>
           <mc:Fallback>
             <w:pict>
-              <v:shape id="_x0000_s1026" o:spid="_x0000_s1026" o:spt="202" type="#_x0000_t202" style="position:absolute;left:0pt;margin-left:133.55pt;margin-top:236.75pt;height:156.15pt;width:216.8pt;z-index:251661312;mso-width-relative:page;mso-height-relative:page;" fillcolor="#FFFFFF [3201]" filled="t" stroked="t" coordsize="21600,21600" o:gfxdata="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">
+              <v:shape id="_x0000_s1026" o:spid="_x0000_s1026" o:spt="202" type="#_x0000_t202" style="position:absolute;left:0pt;margin-left:133.55pt;margin-top:236.75pt;height:156.15pt;width:231.8pt;z-index:251661312;mso-width-relative:page;mso-height-relative:page;" fillcolor="#FFFFFF [3201]" filled="t" stroked="t" coordsize="21600,21600" o:gfxdata="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">
                 <v:fill on="t" focussize="0,0"/>
                 <v:stroke weight="0.5pt" color="#000000 [3204]" joinstyle="round"/>
                 <v:imagedata o:title=""/>
@@ -1707,7 +2215,7 @@
                           <w:color w:val="FF0000"/>
                           <w:lang w:val="vi-VN"/>
                         </w:rPr>
-                        <w:t>Quy luật:</w:t>
+                        <w:t>Quy luật: Tổng 2 ô đầu - tổng 2 ô cuối thì ra ô ở giữa</w:t>
                       </w:r>
                     </w:p>
                     <w:p>
@@ -1728,7 +2236,7 @@
                           <w:color w:val="FF0000"/>
                           <w:lang w:val="vi-VN"/>
                         </w:rPr>
-                        <w:t>Hàng 1: 13 + 6 - 3 - 8 =8</w:t>
+                        <w:t>Hàng 1: 6 + 13 - 3 - 8 =8</w:t>
                       </w:r>
                     </w:p>
                     <w:p>
@@ -1876,6 +2384,362 @@
         <w:suppressLineNumbers w:val="0"/>
         <w:jc w:val="left"/>
       </w:pPr>
+      <w:r>
+        <w:rPr>
+          <w:sz w:val="20"/>
+        </w:rPr>
+        <mc:AlternateContent>
+          <mc:Choice Requires="wps">
+            <w:drawing>
+              <wp:anchor distT="0" distB="0" distL="114300" distR="114300" simplePos="0" relativeHeight="251663360" behindDoc="0" locked="0" layoutInCell="1" allowOverlap="1">
+                <wp:simplePos x="0" y="0"/>
+                <wp:positionH relativeFrom="column">
+                  <wp:posOffset>2494280</wp:posOffset>
+                </wp:positionH>
+                <wp:positionV relativeFrom="paragraph">
+                  <wp:posOffset>775970</wp:posOffset>
+                </wp:positionV>
+                <wp:extent cx="2057400" cy="1844675"/>
+                <wp:effectExtent l="5080" t="4445" r="13970" b="17780"/>
+                <wp:wrapNone/>
+                <wp:docPr id="2" name="Text Box 2"/>
+                <wp:cNvGraphicFramePr/>
+                <a:graphic xmlns:a="http://schemas.openxmlformats.org/drawingml/2006/main">
+                  <a:graphicData uri="http://schemas.microsoft.com/office/word/2010/wordprocessingShape">
+                    <wps:wsp>
+                      <wps:cNvSpPr txBox="1"/>
+                      <wps:spPr>
+                        <a:xfrm>
+                          <a:off x="3637280" y="1690370"/>
+                          <a:ext cx="2057400" cy="1844675"/>
+                        </a:xfrm>
+                        <a:prstGeom prst="rect">
+                          <a:avLst/>
+                        </a:prstGeom>
+                        <a:solidFill>
+                          <a:schemeClr val="lt1"/>
+                        </a:solidFill>
+                        <a:ln w="6350">
+                          <a:solidFill>
+                            <a:prstClr val="black"/>
+                          </a:solidFill>
+                        </a:ln>
+                      </wps:spPr>
+                      <wps:style>
+                        <a:lnRef idx="0">
+                          <a:schemeClr val="accent1"/>
+                        </a:lnRef>
+                        <a:fillRef idx="0">
+                          <a:schemeClr val="accent1"/>
+                        </a:fillRef>
+                        <a:effectRef idx="0">
+                          <a:schemeClr val="accent1"/>
+                        </a:effectRef>
+                        <a:fontRef idx="minor">
+                          <a:schemeClr val="dk1"/>
+                        </a:fontRef>
+                      </wps:style>
+                      <wps:txbx>
+                        <w:txbxContent>
+                          <w:p>
+                            <w:pPr>
+                              <w:rPr>
+                                <w:rFonts w:hint="default" w:ascii="Times New Roman"/>
+                                <w:color w:val="FF0000"/>
+                                <w:lang w:val="vi-VN"/>
+                              </w:rPr>
+                            </w:pPr>
+                            <w:r>
+                              <w:rPr>
+                                <w:rFonts w:hint="default" w:ascii="Times New Roman"/>
+                                <w:color w:val="FF0000"/>
+                                <w:lang w:val="vi-VN"/>
+                              </w:rPr>
+                              <w:t xml:space="preserve">Quy luật: </w:t>
+                            </w:r>
+                          </w:p>
+                          <w:p>
+                            <w:pPr>
+                              <w:rPr>
+                                <w:rFonts w:hint="default" w:ascii="Times New Roman"/>
+                                <w:color w:val="FF0000"/>
+                                <w:lang w:val="vi-VN"/>
+                              </w:rPr>
+                            </w:pPr>
+                            <w:r>
+                              <w:rPr>
+                                <w:rFonts w:hint="default" w:ascii="Times New Roman"/>
+                                <w:color w:val="FF0000"/>
+                                <w:lang w:val="vi-VN"/>
+                              </w:rPr>
+                              <w:t>5 / 4 = 1 dư 1</w:t>
+                            </w:r>
+                          </w:p>
+                          <w:p>
+                            <w:pPr>
+                              <w:rPr>
+                                <w:rFonts w:hint="default" w:ascii="Times New Roman"/>
+                                <w:color w:val="FF0000"/>
+                                <w:lang w:val="vi-VN"/>
+                              </w:rPr>
+                            </w:pPr>
+                            <w:r>
+                              <w:rPr>
+                                <w:rFonts w:hint="default" w:ascii="Times New Roman"/>
+                                <w:color w:val="FF0000"/>
+                                <w:lang w:val="vi-VN"/>
+                              </w:rPr>
+                              <w:t>11 / 5 = 2 dư 1</w:t>
+                            </w:r>
+                          </w:p>
+                          <w:p>
+                            <w:pPr>
+                              <w:rPr>
+                                <w:rFonts w:hint="default" w:ascii="Times New Roman"/>
+                                <w:color w:val="FF0000"/>
+                                <w:lang w:val="vi-VN"/>
+                              </w:rPr>
+                            </w:pPr>
+                            <w:r>
+                              <w:rPr>
+                                <w:rFonts w:hint="default" w:ascii="Times New Roman"/>
+                                <w:color w:val="FF0000"/>
+                                <w:lang w:val="vi-VN"/>
+                              </w:rPr>
+                              <w:t>34 / 11 = 3 dư 1</w:t>
+                            </w:r>
+                          </w:p>
+                          <w:p>
+                            <w:pPr>
+                              <w:rPr>
+                                <w:rFonts w:hint="default" w:ascii="Times New Roman"/>
+                                <w:color w:val="FF0000"/>
+                                <w:lang w:val="vi-VN"/>
+                              </w:rPr>
+                            </w:pPr>
+                            <w:r>
+                              <w:rPr>
+                                <w:rFonts w:hint="default" w:ascii="Times New Roman"/>
+                                <w:color w:val="FF0000"/>
+                                <w:lang w:val="vi-VN"/>
+                              </w:rPr>
+                              <w:t>137 / 34 = 4 dư 1</w:t>
+                            </w:r>
+                          </w:p>
+                          <w:p>
+                            <w:pPr>
+                              <w:rPr>
+                                <w:rFonts w:hint="default" w:ascii="Times New Roman"/>
+                                <w:color w:val="FF0000"/>
+                                <w:lang w:val="vi-VN"/>
+                              </w:rPr>
+                            </w:pPr>
+                          </w:p>
+                          <w:p>
+                            <w:pPr>
+                              <w:rPr>
+                                <w:rFonts w:hint="default" w:ascii="Times New Roman"/>
+                                <w:color w:val="FF0000"/>
+                                <w:lang w:val="vi-VN"/>
+                              </w:rPr>
+                            </w:pPr>
+                            <w:r>
+                              <w:rPr>
+                                <w:rFonts w:hint="default" w:ascii="Times New Roman"/>
+                                <w:color w:val="FF0000"/>
+                                <w:lang w:val="vi-VN"/>
+                              </w:rPr>
+                              <w:t>=&gt; x / 137 = 5 dư 1</w:t>
+                            </w:r>
+                          </w:p>
+                          <w:p>
+                            <w:pPr>
+                              <w:rPr>
+                                <w:rFonts w:hint="default" w:ascii="Times New Roman"/>
+                                <w:color w:val="FF0000"/>
+                                <w:lang w:val="vi-VN"/>
+                              </w:rPr>
+                            </w:pPr>
+                            <w:r>
+                              <w:rPr>
+                                <w:rFonts w:hint="default" w:ascii="Times New Roman"/>
+                                <w:color w:val="FF0000"/>
+                                <w:lang w:val="en-US"/>
+                              </w:rPr>
+                              <w:t xml:space="preserve">=&gt; x </w:t>
+                            </w:r>
+                            <w:r>
+                              <w:rPr>
+                                <w:rFonts w:hint="default" w:ascii="Times New Roman"/>
+                                <w:color w:val="FF0000"/>
+                                <w:lang w:val="vi-VN"/>
+                              </w:rPr>
+                              <w:t>là 686</w:t>
+                            </w:r>
+                          </w:p>
+                        </w:txbxContent>
+                      </wps:txbx>
+                      <wps:bodyPr rot="0" spcFirstLastPara="0" vertOverflow="overflow" horzOverflow="overflow" vert="horz" wrap="square" lIns="91440" tIns="45720" rIns="91440" bIns="45720" numCol="1" spcCol="0" rtlCol="0" fromWordArt="0" anchor="t" anchorCtr="0" forceAA="0" compatLnSpc="1">
+                        <a:noAutofit/>
+                      </wps:bodyPr>
+                    </wps:wsp>
+                  </a:graphicData>
+                </a:graphic>
+              </wp:anchor>
+            </w:drawing>
+          </mc:Choice>
+          <mc:Fallback>
+            <w:pict>
+              <v:shape id="_x0000_s1026" o:spid="_x0000_s1026" o:spt="202" type="#_x0000_t202" style="position:absolute;left:0pt;margin-left:196.4pt;margin-top:61.1pt;height:145.25pt;width:162pt;z-index:251663360;mso-width-relative:page;mso-height-relative:page;" fillcolor="#FFFFFF [3201]" filled="t" stroked="t" coordsize="21600,21600" o:gfxdata="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">
+                <v:fill on="t" focussize="0,0"/>
+                <v:stroke weight="0.5pt" color="#000000 [3204]" joinstyle="round"/>
+                <v:imagedata o:title=""/>
+                <o:lock v:ext="edit" aspectratio="f"/>
+                <v:textbox>
+                  <w:txbxContent>
+                    <w:p>
+                      <w:pPr>
+                        <w:rPr>
+                          <w:rFonts w:hint="default" w:ascii="Times New Roman"/>
+                          <w:color w:val="FF0000"/>
+                          <w:lang w:val="vi-VN"/>
+                        </w:rPr>
+                      </w:pPr>
+                      <w:r>
+                        <w:rPr>
+                          <w:rFonts w:hint="default" w:ascii="Times New Roman"/>
+                          <w:color w:val="FF0000"/>
+                          <w:lang w:val="vi-VN"/>
+                        </w:rPr>
+                        <w:t xml:space="preserve">Quy luật: </w:t>
+                      </w:r>
+                    </w:p>
+                    <w:p>
+                      <w:pPr>
+                        <w:rPr>
+                          <w:rFonts w:hint="default" w:ascii="Times New Roman"/>
+                          <w:color w:val="FF0000"/>
+                          <w:lang w:val="vi-VN"/>
+                        </w:rPr>
+                      </w:pPr>
+                      <w:r>
+                        <w:rPr>
+                          <w:rFonts w:hint="default" w:ascii="Times New Roman"/>
+                          <w:color w:val="FF0000"/>
+                          <w:lang w:val="vi-VN"/>
+                        </w:rPr>
+                        <w:t>5 / 4 = 1 dư 1</w:t>
+                      </w:r>
+                    </w:p>
+                    <w:p>
+                      <w:pPr>
+                        <w:rPr>
+                          <w:rFonts w:hint="default" w:ascii="Times New Roman"/>
+                          <w:color w:val="FF0000"/>
+                          <w:lang w:val="vi-VN"/>
+                        </w:rPr>
+                      </w:pPr>
+                      <w:r>
+                        <w:rPr>
+                          <w:rFonts w:hint="default" w:ascii="Times New Roman"/>
+                          <w:color w:val="FF0000"/>
+                          <w:lang w:val="vi-VN"/>
+                        </w:rPr>
+                        <w:t>11 / 5 = 2 dư 1</w:t>
+                      </w:r>
+                    </w:p>
+                    <w:p>
+                      <w:pPr>
+                        <w:rPr>
+                          <w:rFonts w:hint="default" w:ascii="Times New Roman"/>
+                          <w:color w:val="FF0000"/>
+                          <w:lang w:val="vi-VN"/>
+                        </w:rPr>
+                      </w:pPr>
+                      <w:r>
+                        <w:rPr>
+                          <w:rFonts w:hint="default" w:ascii="Times New Roman"/>
+                          <w:color w:val="FF0000"/>
+                          <w:lang w:val="vi-VN"/>
+                        </w:rPr>
+                        <w:t>34 / 11 = 3 dư 1</w:t>
+                      </w:r>
+                    </w:p>
+                    <w:p>
+                      <w:pPr>
+                        <w:rPr>
+                          <w:rFonts w:hint="default" w:ascii="Times New Roman"/>
+                          <w:color w:val="FF0000"/>
+                          <w:lang w:val="vi-VN"/>
+                        </w:rPr>
+                      </w:pPr>
+                      <w:r>
+                        <w:rPr>
+                          <w:rFonts w:hint="default" w:ascii="Times New Roman"/>
+                          <w:color w:val="FF0000"/>
+                          <w:lang w:val="vi-VN"/>
+                        </w:rPr>
+                        <w:t>137 / 34 = 4 dư 1</w:t>
+                      </w:r>
+                    </w:p>
+                    <w:p>
+                      <w:pPr>
+                        <w:rPr>
+                          <w:rFonts w:hint="default" w:ascii="Times New Roman"/>
+                          <w:color w:val="FF0000"/>
+                          <w:lang w:val="vi-VN"/>
+                        </w:rPr>
+                      </w:pPr>
+                    </w:p>
+                    <w:p>
+                      <w:pPr>
+                        <w:rPr>
+                          <w:rFonts w:hint="default" w:ascii="Times New Roman"/>
+                          <w:color w:val="FF0000"/>
+                          <w:lang w:val="vi-VN"/>
+                        </w:rPr>
+                      </w:pPr>
+                      <w:r>
+                        <w:rPr>
+                          <w:rFonts w:hint="default" w:ascii="Times New Roman"/>
+                          <w:color w:val="FF0000"/>
+                          <w:lang w:val="vi-VN"/>
+                        </w:rPr>
+                        <w:t>=&gt; x / 137 = 5 dư 1</w:t>
+                      </w:r>
+                    </w:p>
+                    <w:p>
+                      <w:pPr>
+                        <w:rPr>
+                          <w:rFonts w:hint="default" w:ascii="Times New Roman"/>
+                          <w:color w:val="FF0000"/>
+                          <w:lang w:val="vi-VN"/>
+                        </w:rPr>
+                      </w:pPr>
+                      <w:r>
+                        <w:rPr>
+                          <w:rFonts w:hint="default" w:ascii="Times New Roman"/>
+                          <w:color w:val="FF0000"/>
+                          <w:lang w:val="en-US"/>
+                        </w:rPr>
+                        <w:t xml:space="preserve">=&gt; x </w:t>
+                      </w:r>
+                      <w:r>
+                        <w:rPr>
+                          <w:rFonts w:hint="default" w:ascii="Times New Roman"/>
+                          <w:color w:val="FF0000"/>
+                          <w:lang w:val="vi-VN"/>
+                        </w:rPr>
+                        <w:t>là 686</w:t>
+                      </w:r>
+                    </w:p>
+                  </w:txbxContent>
+                </v:textbox>
+              </v:shape>
+            </w:pict>
+          </mc:Fallback>
+        </mc:AlternateContent>
+      </w:r>
       <w:r>
         <w:drawing>
           <wp:inline distT="0" distB="0" distL="114300" distR="114300">
@@ -1980,6 +2844,216 @@
         <w:suppressLineNumbers w:val="0"/>
         <w:jc w:val="left"/>
       </w:pPr>
+      <w:r>
+        <w:rPr>
+          <w:sz w:val="20"/>
+        </w:rPr>
+        <mc:AlternateContent>
+          <mc:Choice Requires="wps">
+            <w:drawing>
+              <wp:anchor distT="0" distB="0" distL="114300" distR="114300" simplePos="0" relativeHeight="251662336" behindDoc="0" locked="0" layoutInCell="1" allowOverlap="1">
+                <wp:simplePos x="0" y="0"/>
+                <wp:positionH relativeFrom="column">
+                  <wp:posOffset>2025015</wp:posOffset>
+                </wp:positionH>
+                <wp:positionV relativeFrom="paragraph">
+                  <wp:posOffset>1342390</wp:posOffset>
+                </wp:positionV>
+                <wp:extent cx="1771650" cy="1015365"/>
+                <wp:effectExtent l="5080" t="5080" r="13970" b="8255"/>
+                <wp:wrapNone/>
+                <wp:docPr id="1" name="Text Box 1"/>
+                <wp:cNvGraphicFramePr/>
+                <a:graphic xmlns:a="http://schemas.openxmlformats.org/drawingml/2006/main">
+                  <a:graphicData uri="http://schemas.microsoft.com/office/word/2010/wordprocessingShape">
+                    <wps:wsp>
+                      <wps:cNvSpPr txBox="1"/>
+                      <wps:spPr>
+                        <a:xfrm>
+                          <a:off x="3146425" y="2044700"/>
+                          <a:ext cx="1771650" cy="1015365"/>
+                        </a:xfrm>
+                        <a:prstGeom prst="rect">
+                          <a:avLst/>
+                        </a:prstGeom>
+                        <a:solidFill>
+                          <a:schemeClr val="lt1"/>
+                        </a:solidFill>
+                        <a:ln w="6350">
+                          <a:solidFill>
+                            <a:prstClr val="black"/>
+                          </a:solidFill>
+                        </a:ln>
+                      </wps:spPr>
+                      <wps:style>
+                        <a:lnRef idx="0">
+                          <a:schemeClr val="accent1"/>
+                        </a:lnRef>
+                        <a:fillRef idx="0">
+                          <a:schemeClr val="accent1"/>
+                        </a:fillRef>
+                        <a:effectRef idx="0">
+                          <a:schemeClr val="accent1"/>
+                        </a:effectRef>
+                        <a:fontRef idx="minor">
+                          <a:schemeClr val="dk1"/>
+                        </a:fontRef>
+                      </wps:style>
+                      <wps:txbx>
+                        <w:txbxContent>
+                          <w:p>
+                            <w:pPr>
+                              <w:rPr>
+                                <w:rFonts w:hint="default" w:ascii="Times New Roman"/>
+                                <w:b w:val="0"/>
+                                <w:bCs w:val="0"/>
+                                <w:color w:val="FF0000"/>
+                                <w:lang w:val="vi-VN"/>
+                              </w:rPr>
+                            </w:pPr>
+                            <w:r>
+                              <w:rPr>
+                                <w:rFonts w:hint="default" w:ascii="Times New Roman"/>
+                                <w:b w:val="0"/>
+                                <w:bCs w:val="0"/>
+                                <w:color w:val="FF0000"/>
+                                <w:lang w:val="vi-VN"/>
+                              </w:rPr>
+                              <w:t>Quy luật: P O I U đều có thể viết được bằng 1 nét</w:t>
+                            </w:r>
+                          </w:p>
+                          <w:p>
+                            <w:pPr>
+                              <w:rPr>
+                                <w:rFonts w:hint="default" w:ascii="Times New Roman"/>
+                                <w:b w:val="0"/>
+                                <w:bCs w:val="0"/>
+                                <w:color w:val="FF0000"/>
+                                <w:lang w:val="vi-VN"/>
+                              </w:rPr>
+                            </w:pPr>
+                            <w:r>
+                              <w:rPr>
+                                <w:rFonts w:hint="default" w:ascii="Times New Roman"/>
+                                <w:b w:val="0"/>
+                                <w:bCs w:val="0"/>
+                                <w:color w:val="FF0000"/>
+                                <w:lang w:val="vi-VN"/>
+                              </w:rPr>
+                              <w:t>=&gt; Đáp án A.B là hợp lý</w:t>
+                            </w:r>
+                          </w:p>
+                          <w:p>
+                            <w:pPr>
+                              <w:rPr>
+                                <w:rFonts w:hint="default" w:ascii="Times New Roman"/>
+                                <w:b w:val="0"/>
+                                <w:bCs w:val="0"/>
+                                <w:color w:val="FF0000"/>
+                                <w:lang w:val="vi-VN"/>
+                              </w:rPr>
+                            </w:pPr>
+                            <w:r>
+                              <w:rPr>
+                                <w:rFonts w:hint="default" w:ascii="Times New Roman"/>
+                                <w:b w:val="0"/>
+                                <w:bCs w:val="0"/>
+                                <w:color w:val="FF0000"/>
+                                <w:lang w:val="vi-VN"/>
+                              </w:rPr>
+                              <w:t>C.G thì có nhiều cách viết chữ G, có thể viết bằng 2 nét</w:t>
+                            </w:r>
+                          </w:p>
+                        </w:txbxContent>
+                      </wps:txbx>
+                      <wps:bodyPr rot="0" spcFirstLastPara="0" vertOverflow="overflow" horzOverflow="overflow" vert="horz" wrap="square" lIns="91440" tIns="45720" rIns="91440" bIns="45720" numCol="1" spcCol="0" rtlCol="0" fromWordArt="0" anchor="t" anchorCtr="0" forceAA="0" compatLnSpc="1">
+                        <a:noAutofit/>
+                      </wps:bodyPr>
+                    </wps:wsp>
+                  </a:graphicData>
+                </a:graphic>
+              </wp:anchor>
+            </w:drawing>
+          </mc:Choice>
+          <mc:Fallback>
+            <w:pict>
+              <v:shape id="_x0000_s1026" o:spid="_x0000_s1026" o:spt="202" type="#_x0000_t202" style="position:absolute;left:0pt;margin-left:159.45pt;margin-top:105.7pt;height:79.95pt;width:139.5pt;z-index:251662336;mso-width-relative:page;mso-height-relative:page;" fillcolor="#FFFFFF [3201]" filled="t" stroked="t" coordsize="21600,21600" o:gfxdata="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">
+                <v:fill on="t" focussize="0,0"/>
+                <v:stroke weight="0.5pt" color="#000000 [3204]" joinstyle="round"/>
+                <v:imagedata o:title=""/>
+                <o:lock v:ext="edit" aspectratio="f"/>
+                <v:textbox>
+                  <w:txbxContent>
+                    <w:p>
+                      <w:pPr>
+                        <w:rPr>
+                          <w:rFonts w:hint="default" w:ascii="Times New Roman"/>
+                          <w:b w:val="0"/>
+                          <w:bCs w:val="0"/>
+                          <w:color w:val="FF0000"/>
+                          <w:lang w:val="vi-VN"/>
+                        </w:rPr>
+                      </w:pPr>
+                      <w:r>
+                        <w:rPr>
+                          <w:rFonts w:hint="default" w:ascii="Times New Roman"/>
+                          <w:b w:val="0"/>
+                          <w:bCs w:val="0"/>
+                          <w:color w:val="FF0000"/>
+                          <w:lang w:val="vi-VN"/>
+                        </w:rPr>
+                        <w:t>Quy luật: P O I U đều có thể viết được bằng 1 nét</w:t>
+                      </w:r>
+                    </w:p>
+                    <w:p>
+                      <w:pPr>
+                        <w:rPr>
+                          <w:rFonts w:hint="default" w:ascii="Times New Roman"/>
+                          <w:b w:val="0"/>
+                          <w:bCs w:val="0"/>
+                          <w:color w:val="FF0000"/>
+                          <w:lang w:val="vi-VN"/>
+                        </w:rPr>
+                      </w:pPr>
+                      <w:r>
+                        <w:rPr>
+                          <w:rFonts w:hint="default" w:ascii="Times New Roman"/>
+                          <w:b w:val="0"/>
+                          <w:bCs w:val="0"/>
+                          <w:color w:val="FF0000"/>
+                          <w:lang w:val="vi-VN"/>
+                        </w:rPr>
+                        <w:t>=&gt; Đáp án A.B là hợp lý</w:t>
+                      </w:r>
+                    </w:p>
+                    <w:p>
+                      <w:pPr>
+                        <w:rPr>
+                          <w:rFonts w:hint="default" w:ascii="Times New Roman"/>
+                          <w:b w:val="0"/>
+                          <w:bCs w:val="0"/>
+                          <w:color w:val="FF0000"/>
+                          <w:lang w:val="vi-VN"/>
+                        </w:rPr>
+                      </w:pPr>
+                      <w:r>
+                        <w:rPr>
+                          <w:rFonts w:hint="default" w:ascii="Times New Roman"/>
+                          <w:b w:val="0"/>
+                          <w:bCs w:val="0"/>
+                          <w:color w:val="FF0000"/>
+                          <w:lang w:val="vi-VN"/>
+                        </w:rPr>
+                        <w:t>C.G thì có nhiều cách viết chữ G, có thể viết bằng 2 nét</w:t>
+                      </w:r>
+                    </w:p>
+                  </w:txbxContent>
+                </v:textbox>
+              </v:shape>
+            </w:pict>
+          </mc:Fallback>
+        </mc:AlternateContent>
+      </w:r>
       <w:r>
         <w:drawing>
           <wp:inline distT="0" distB="0" distL="114300" distR="114300">
@@ -2110,7 +3184,7 @@
     <w:lsdException w:qFormat="1" w:unhideWhenUsed="0" w:uiPriority="0" w:semiHidden="0" w:name="Title"/>
     <w:lsdException w:unhideWhenUsed="0" w:uiPriority="0" w:semiHidden="0" w:name="Closing"/>
     <w:lsdException w:unhideWhenUsed="0" w:uiPriority="0" w:semiHidden="0" w:name="Signature"/>
-    <w:lsdException w:unhideWhenUsed="0" w:uiPriority="0" w:name="Default Paragraph Font"/>
+    <w:lsdException w:qFormat="1" w:unhideWhenUsed="0" w:uiPriority="0" w:name="Default Paragraph Font"/>
     <w:lsdException w:unhideWhenUsed="0" w:uiPriority="0" w:semiHidden="0" w:name="Body Text"/>
     <w:lsdException w:unhideWhenUsed="0" w:uiPriority="0" w:semiHidden="0" w:name="Body Text Indent"/>
     <w:lsdException w:unhideWhenUsed="0" w:uiPriority="0" w:semiHidden="0" w:name="List Continue"/>
@@ -2148,7 +3222,7 @@
     <w:lsdException w:unhideWhenUsed="0" w:uiPriority="0" w:semiHidden="0" w:name="HTML Sample"/>
     <w:lsdException w:unhideWhenUsed="0" w:uiPriority="0" w:semiHidden="0" w:name="HTML Typewriter"/>
     <w:lsdException w:unhideWhenUsed="0" w:uiPriority="0" w:semiHidden="0" w:name="HTML Variable"/>
-    <w:lsdException w:unhideWhenUsed="0" w:uiPriority="0" w:name="Normal Table"/>
+    <w:lsdException w:qFormat="1" w:unhideWhenUsed="0" w:uiPriority="0" w:name="Normal Table"/>
     <w:lsdException w:unhideWhenUsed="0" w:uiPriority="0" w:semiHidden="0" w:name="annotation subject"/>
     <w:lsdException w:unhideWhenUsed="0" w:uiPriority="0" w:semiHidden="0" w:name="Table Simple 1"/>
     <w:lsdException w:unhideWhenUsed="0" w:uiPriority="0" w:semiHidden="0" w:name="Table Simple 2"/>
@@ -2306,11 +3380,13 @@
   <w:style w:type="character" w:default="1" w:styleId="2">
     <w:name w:val="Default Paragraph Font"/>
     <w:semiHidden/>
+    <w:qFormat/>
     <w:uiPriority w:val="0"/>
   </w:style>
   <w:style w:type="table" w:default="1" w:styleId="3">
     <w:name w:val="Normal Table"/>
     <w:semiHidden/>
+    <w:qFormat/>
     <w:uiPriority w:val="0"/>
     <w:tblPr>
       <w:tblCellMar>

</xml_diff>